<commit_message>
feat: added persona to doc
</commit_message>
<xml_diff>
--- a/Docs/M223 Bank Manager.docx
+++ b/Docs/M223 Bank Manager.docx
@@ -25,7 +25,19 @@
           <w:szCs w:val="32"/>
           <w:lang w:val="de-CH"/>
         </w:rPr>
-        <w:t>M223 Bank Manager</w:t>
+        <w:t xml:space="preserve">M223 </w:t>
+      </w:r>
+      <w:r>
+        <w:rPr>
+          <w:rFonts w:cstheme="minorHAnsi"/>
+          <w:i w:val="0"/>
+          <w:iCs w:val="0"/>
+          <w:color w:val="0070C0"/>
+          <w:sz w:val="32"/>
+          <w:szCs w:val="32"/>
+          <w:lang w:val="de-CH"/>
+        </w:rPr>
+        <w:t>Termin Manager</w:t>
       </w:r>
     </w:p>
     <w:p>
@@ -86,16 +98,29 @@
           <w:lang w:val="de-CH"/>
         </w:rPr>
       </w:pPr>
-      <w:r>
-        <w:rPr>
-          <w:i w:val="0"/>
-          <w:iCs w:val="0"/>
-          <w:color w:val="0070C0"/>
-          <w:sz w:val="28"/>
-          <w:szCs w:val="28"/>
-          <w:lang w:val="de-CH"/>
-        </w:rPr>
-        <w:t>Use Case Diagramm:</w:t>
+      <w:proofErr w:type="spellStart"/>
+      <w:r>
+        <w:rPr>
+          <w:i w:val="0"/>
+          <w:iCs w:val="0"/>
+          <w:color w:val="0070C0"/>
+          <w:sz w:val="28"/>
+          <w:szCs w:val="28"/>
+          <w:lang w:val="de-CH"/>
+        </w:rPr>
+        <w:t>Use</w:t>
+      </w:r>
+      <w:proofErr w:type="spellEnd"/>
+      <w:r>
+        <w:rPr>
+          <w:i w:val="0"/>
+          <w:iCs w:val="0"/>
+          <w:color w:val="0070C0"/>
+          <w:sz w:val="28"/>
+          <w:szCs w:val="28"/>
+          <w:lang w:val="de-CH"/>
+        </w:rPr>
+        <w:t xml:space="preserve"> Case Diagramm:</w:t>
       </w:r>
     </w:p>
     <w:p>
@@ -662,7 +687,29 @@
           <w:szCs w:val="24"/>
           <w:lang w:val="de-CH"/>
         </w:rPr>
-        <w:t xml:space="preserve"> Ausser das System muss Wartungsarbeiten durchführen, dann kann es nicht </w:t>
+        <w:t xml:space="preserve"> </w:t>
+      </w:r>
+      <w:proofErr w:type="gramStart"/>
+      <w:r>
+        <w:rPr>
+          <w:i w:val="0"/>
+          <w:iCs w:val="0"/>
+          <w:sz w:val="24"/>
+          <w:szCs w:val="24"/>
+          <w:lang w:val="de-CH"/>
+        </w:rPr>
+        <w:t>Ausser das System</w:t>
+      </w:r>
+      <w:proofErr w:type="gramEnd"/>
+      <w:r>
+        <w:rPr>
+          <w:i w:val="0"/>
+          <w:iCs w:val="0"/>
+          <w:sz w:val="24"/>
+          <w:szCs w:val="24"/>
+          <w:lang w:val="de-CH"/>
+        </w:rPr>
+        <w:t xml:space="preserve"> muss Wartungsarbeiten durchführen, dann kann es nicht </w:t>
       </w:r>
       <w:r>
         <w:rPr>
@@ -1163,6 +1210,7 @@
           <w:lang w:val="de-CH"/>
         </w:rPr>
       </w:pPr>
+      <w:proofErr w:type="spellStart"/>
       <w:r>
         <w:rPr>
           <w:i w:val="0"/>
@@ -1173,8 +1221,33 @@
           <w:lang w:val="de-CH"/>
         </w:rPr>
         <w:lastRenderedPageBreak/>
-        <w:t>Deployment Diagram</w:t>
-      </w:r>
+        <w:t>Deployment</w:t>
+      </w:r>
+      <w:proofErr w:type="spellEnd"/>
+      <w:r>
+        <w:rPr>
+          <w:i w:val="0"/>
+          <w:iCs w:val="0"/>
+          <w:color w:val="0070C0"/>
+          <w:sz w:val="28"/>
+          <w:szCs w:val="28"/>
+          <w:lang w:val="de-CH"/>
+        </w:rPr>
+        <w:t xml:space="preserve"> </w:t>
+      </w:r>
+      <w:proofErr w:type="spellStart"/>
+      <w:r>
+        <w:rPr>
+          <w:i w:val="0"/>
+          <w:iCs w:val="0"/>
+          <w:color w:val="0070C0"/>
+          <w:sz w:val="28"/>
+          <w:szCs w:val="28"/>
+          <w:lang w:val="de-CH"/>
+        </w:rPr>
+        <w:t>Diagram</w:t>
+      </w:r>
+      <w:proofErr w:type="spellEnd"/>
       <w:r>
         <w:rPr>
           <w:i w:val="0"/>
@@ -1306,18 +1379,7 @@
           <w:szCs w:val="28"/>
           <w:lang w:val="de-CH"/>
         </w:rPr>
-        <w:t>Anforderungen</w:t>
-      </w:r>
-      <w:r>
-        <w:rPr>
-          <w:i w:val="0"/>
-          <w:iCs w:val="0"/>
-          <w:color w:val="0070C0"/>
-          <w:sz w:val="28"/>
-          <w:szCs w:val="28"/>
-          <w:lang w:val="de-CH"/>
-        </w:rPr>
-        <w:t>:</w:t>
+        <w:t>Anforderungen:</w:t>
       </w:r>
     </w:p>
     <w:p>
@@ -1407,15 +1469,27 @@
           <w:lang w:val="de-CH"/>
         </w:rPr>
       </w:pPr>
-      <w:r>
-        <w:rPr>
-          <w:i w:val="0"/>
-          <w:iCs w:val="0"/>
-          <w:sz w:val="24"/>
-          <w:szCs w:val="24"/>
-          <w:lang w:val="de-CH"/>
-        </w:rPr>
-        <w:t>SignUp Button betätigen</w:t>
+      <w:proofErr w:type="spellStart"/>
+      <w:r>
+        <w:rPr>
+          <w:i w:val="0"/>
+          <w:iCs w:val="0"/>
+          <w:sz w:val="24"/>
+          <w:szCs w:val="24"/>
+          <w:lang w:val="de-CH"/>
+        </w:rPr>
+        <w:t>SignUp</w:t>
+      </w:r>
+      <w:proofErr w:type="spellEnd"/>
+      <w:r>
+        <w:rPr>
+          <w:i w:val="0"/>
+          <w:iCs w:val="0"/>
+          <w:sz w:val="24"/>
+          <w:szCs w:val="24"/>
+          <w:lang w:val="de-CH"/>
+        </w:rPr>
+        <w:t xml:space="preserve"> Button betätigen</w:t>
       </w:r>
     </w:p>
     <w:p>
@@ -1467,7 +1541,29 @@
           <w:szCs w:val="24"/>
           <w:lang w:val="de-CH"/>
         </w:rPr>
-        <w:t>Im E-Mail-Feld komischer Syntax testen. (s_»+»*@a.as.d..com)</w:t>
+        <w:t>Im E-Mail-Feld komischer Syntax testen. (s_»+»</w:t>
+      </w:r>
+      <w:proofErr w:type="gramStart"/>
+      <w:r>
+        <w:rPr>
+          <w:i w:val="0"/>
+          <w:iCs w:val="0"/>
+          <w:sz w:val="24"/>
+          <w:szCs w:val="24"/>
+          <w:lang w:val="de-CH"/>
+        </w:rPr>
+        <w:t>*@a.as.d..</w:t>
+      </w:r>
+      <w:proofErr w:type="gramEnd"/>
+      <w:r>
+        <w:rPr>
+          <w:i w:val="0"/>
+          <w:iCs w:val="0"/>
+          <w:sz w:val="24"/>
+          <w:szCs w:val="24"/>
+          <w:lang w:val="de-CH"/>
+        </w:rPr>
+        <w:t>com)</w:t>
       </w:r>
     </w:p>
     <w:p>
@@ -1606,7 +1702,7 @@
           <w:lang w:val="en-US"/>
         </w:rPr>
         <w:lastRenderedPageBreak/>
-        <w:t>Input Test</w:t>
+        <w:t xml:space="preserve">Input Test for </w:t>
       </w:r>
       <w:r>
         <w:rPr>
@@ -1617,7 +1713,7 @@
           <w:szCs w:val="28"/>
           <w:lang w:val="en-US"/>
         </w:rPr>
-        <w:t xml:space="preserve"> for </w:t>
+        <w:t xml:space="preserve">User </w:t>
       </w:r>
       <w:r>
         <w:rPr>
@@ -1628,29 +1724,7 @@
           <w:szCs w:val="28"/>
           <w:lang w:val="en-US"/>
         </w:rPr>
-        <w:t xml:space="preserve">User </w:t>
-      </w:r>
-      <w:r>
-        <w:rPr>
-          <w:i w:val="0"/>
-          <w:iCs w:val="0"/>
-          <w:color w:val="0070C0"/>
-          <w:sz w:val="28"/>
-          <w:szCs w:val="28"/>
-          <w:lang w:val="en-US"/>
-        </w:rPr>
-        <w:t>Username</w:t>
-      </w:r>
-      <w:r>
-        <w:rPr>
-          <w:i w:val="0"/>
-          <w:iCs w:val="0"/>
-          <w:color w:val="0070C0"/>
-          <w:sz w:val="28"/>
-          <w:szCs w:val="28"/>
-          <w:lang w:val="en-US"/>
-        </w:rPr>
-        <w:t>:</w:t>
+        <w:t>Username:</w:t>
       </w:r>
     </w:p>
     <w:p>
@@ -1672,7 +1746,51 @@
           <w:szCs w:val="24"/>
           <w:lang w:val="de-CH"/>
         </w:rPr>
-        <w:t>Das System wird geprüft, welche Chars für den Username akzeptiert werden. Beispiele sind: «+*ç%&amp;/()=»</w:t>
+        <w:t xml:space="preserve">Das System wird geprüft, welche </w:t>
+      </w:r>
+      <w:proofErr w:type="spellStart"/>
+      <w:r>
+        <w:rPr>
+          <w:i w:val="0"/>
+          <w:iCs w:val="0"/>
+          <w:sz w:val="24"/>
+          <w:szCs w:val="24"/>
+          <w:lang w:val="de-CH"/>
+        </w:rPr>
+        <w:t>Chars</w:t>
+      </w:r>
+      <w:proofErr w:type="spellEnd"/>
+      <w:r>
+        <w:rPr>
+          <w:i w:val="0"/>
+          <w:iCs w:val="0"/>
+          <w:sz w:val="24"/>
+          <w:szCs w:val="24"/>
+          <w:lang w:val="de-CH"/>
+        </w:rPr>
+        <w:t xml:space="preserve"> für den Username akzeptiert werden. Beispiele sind: «+*ç%&amp;</w:t>
+      </w:r>
+      <w:proofErr w:type="gramStart"/>
+      <w:r>
+        <w:rPr>
+          <w:i w:val="0"/>
+          <w:iCs w:val="0"/>
+          <w:sz w:val="24"/>
+          <w:szCs w:val="24"/>
+          <w:lang w:val="de-CH"/>
+        </w:rPr>
+        <w:t>/(</w:t>
+      </w:r>
+      <w:proofErr w:type="gramEnd"/>
+      <w:r>
+        <w:rPr>
+          <w:i w:val="0"/>
+          <w:iCs w:val="0"/>
+          <w:sz w:val="24"/>
+          <w:szCs w:val="24"/>
+          <w:lang w:val="de-CH"/>
+        </w:rPr>
+        <w:t>)=»</w:t>
       </w:r>
     </w:p>
     <w:p>
@@ -1690,15 +1808,27 @@
           <w:lang w:val="de-CH"/>
         </w:rPr>
       </w:pPr>
-      <w:r>
-        <w:rPr>
-          <w:i w:val="0"/>
-          <w:iCs w:val="0"/>
-          <w:sz w:val="24"/>
-          <w:szCs w:val="24"/>
-          <w:lang w:val="de-CH"/>
-        </w:rPr>
-        <w:t>SignUp Button betätigen</w:t>
+      <w:proofErr w:type="spellStart"/>
+      <w:r>
+        <w:rPr>
+          <w:i w:val="0"/>
+          <w:iCs w:val="0"/>
+          <w:sz w:val="24"/>
+          <w:szCs w:val="24"/>
+          <w:lang w:val="de-CH"/>
+        </w:rPr>
+        <w:t>SignUp</w:t>
+      </w:r>
+      <w:proofErr w:type="spellEnd"/>
+      <w:r>
+        <w:rPr>
+          <w:i w:val="0"/>
+          <w:iCs w:val="0"/>
+          <w:sz w:val="24"/>
+          <w:szCs w:val="24"/>
+          <w:lang w:val="de-CH"/>
+        </w:rPr>
+        <w:t xml:space="preserve"> Button betätigen</w:t>
       </w:r>
     </w:p>
     <w:p>
@@ -1750,47 +1880,51 @@
           <w:szCs w:val="24"/>
           <w:lang w:val="de-CH"/>
         </w:rPr>
-        <w:t xml:space="preserve">Im </w:t>
-      </w:r>
-      <w:r>
-        <w:rPr>
-          <w:i w:val="0"/>
-          <w:iCs w:val="0"/>
-          <w:sz w:val="24"/>
-          <w:szCs w:val="24"/>
-          <w:lang w:val="de-CH"/>
-        </w:rPr>
-        <w:t>Username</w:t>
-      </w:r>
-      <w:r>
-        <w:rPr>
-          <w:i w:val="0"/>
-          <w:iCs w:val="0"/>
-          <w:sz w:val="24"/>
-          <w:szCs w:val="24"/>
-          <w:lang w:val="de-CH"/>
-        </w:rPr>
-        <w:t>-Feld komischer Syntax testen. (</w:t>
-      </w:r>
-      <w:r>
-        <w:rPr>
-          <w:i w:val="0"/>
-          <w:iCs w:val="0"/>
-          <w:sz w:val="24"/>
-          <w:szCs w:val="24"/>
-          <w:lang w:val="de-CH"/>
-        </w:rPr>
-        <w:t>$$_£_!èààé£é£àé»+»*</w:t>
-      </w:r>
-      <w:r>
-        <w:rPr>
-          <w:i w:val="0"/>
-          <w:iCs w:val="0"/>
-          <w:sz w:val="24"/>
-          <w:szCs w:val="24"/>
-          <w:lang w:val="de-CH"/>
-        </w:rPr>
-        <w:t>)</w:t>
+        <w:t>Im Username-Feld komischer Syntax testen. ($$_£</w:t>
+      </w:r>
+      <w:proofErr w:type="gramStart"/>
+      <w:r>
+        <w:rPr>
+          <w:i w:val="0"/>
+          <w:iCs w:val="0"/>
+          <w:sz w:val="24"/>
+          <w:szCs w:val="24"/>
+          <w:lang w:val="de-CH"/>
+        </w:rPr>
+        <w:t>_!</w:t>
+      </w:r>
+      <w:proofErr w:type="spellStart"/>
+      <w:r>
+        <w:rPr>
+          <w:i w:val="0"/>
+          <w:iCs w:val="0"/>
+          <w:sz w:val="24"/>
+          <w:szCs w:val="24"/>
+          <w:lang w:val="de-CH"/>
+        </w:rPr>
+        <w:t>èààé</w:t>
+      </w:r>
+      <w:proofErr w:type="gramEnd"/>
+      <w:r>
+        <w:rPr>
+          <w:i w:val="0"/>
+          <w:iCs w:val="0"/>
+          <w:sz w:val="24"/>
+          <w:szCs w:val="24"/>
+          <w:lang w:val="de-CH"/>
+        </w:rPr>
+        <w:t>£é£àé</w:t>
+      </w:r>
+      <w:proofErr w:type="spellEnd"/>
+      <w:r>
+        <w:rPr>
+          <w:i w:val="0"/>
+          <w:iCs w:val="0"/>
+          <w:sz w:val="24"/>
+          <w:szCs w:val="24"/>
+          <w:lang w:val="de-CH"/>
+        </w:rPr>
+        <w:t>»+»*)</w:t>
       </w:r>
     </w:p>
     <w:p>
@@ -1889,17 +2023,7 @@
           <w:szCs w:val="24"/>
           <w:lang w:val="de-CH"/>
         </w:rPr>
-        <w:t xml:space="preserve">Das System wird geprüft, </w:t>
-      </w:r>
-      <w:r>
-        <w:rPr>
-          <w:i w:val="0"/>
-          <w:iCs w:val="0"/>
-          <w:sz w:val="24"/>
-          <w:szCs w:val="24"/>
-          <w:lang w:val="de-CH"/>
-        </w:rPr>
-        <w:t xml:space="preserve">ob man auf Unterseiten </w:t>
+        <w:t xml:space="preserve">Das System wird geprüft, ob man auf Unterseiten </w:t>
       </w:r>
       <w:r>
         <w:rPr>
@@ -1945,7 +2069,73 @@
           <w:szCs w:val="24"/>
           <w:lang w:val="de-CH"/>
         </w:rPr>
-        <w:t>Statt auf den SignIn/SignUp Button zu klicken in der URL auf /Termine switchen.</w:t>
+        <w:t xml:space="preserve">Statt auf den </w:t>
+      </w:r>
+      <w:proofErr w:type="spellStart"/>
+      <w:r>
+        <w:rPr>
+          <w:i w:val="0"/>
+          <w:iCs w:val="0"/>
+          <w:sz w:val="24"/>
+          <w:szCs w:val="24"/>
+          <w:lang w:val="de-CH"/>
+        </w:rPr>
+        <w:t>SignIn</w:t>
+      </w:r>
+      <w:proofErr w:type="spellEnd"/>
+      <w:r>
+        <w:rPr>
+          <w:i w:val="0"/>
+          <w:iCs w:val="0"/>
+          <w:sz w:val="24"/>
+          <w:szCs w:val="24"/>
+          <w:lang w:val="de-CH"/>
+        </w:rPr>
+        <w:t>/</w:t>
+      </w:r>
+      <w:proofErr w:type="spellStart"/>
+      <w:r>
+        <w:rPr>
+          <w:i w:val="0"/>
+          <w:iCs w:val="0"/>
+          <w:sz w:val="24"/>
+          <w:szCs w:val="24"/>
+          <w:lang w:val="de-CH"/>
+        </w:rPr>
+        <w:t>SignUp</w:t>
+      </w:r>
+      <w:proofErr w:type="spellEnd"/>
+      <w:r>
+        <w:rPr>
+          <w:i w:val="0"/>
+          <w:iCs w:val="0"/>
+          <w:sz w:val="24"/>
+          <w:szCs w:val="24"/>
+          <w:lang w:val="de-CH"/>
+        </w:rPr>
+        <w:t xml:space="preserve"> Button zu klicken in der URL auf /Termine </w:t>
+      </w:r>
+      <w:proofErr w:type="spellStart"/>
+      <w:r>
+        <w:rPr>
+          <w:i w:val="0"/>
+          <w:iCs w:val="0"/>
+          <w:sz w:val="24"/>
+          <w:szCs w:val="24"/>
+          <w:lang w:val="de-CH"/>
+        </w:rPr>
+        <w:t>switchen</w:t>
+      </w:r>
+      <w:proofErr w:type="spellEnd"/>
+      <w:r>
+        <w:rPr>
+          <w:i w:val="0"/>
+          <w:iCs w:val="0"/>
+          <w:sz w:val="24"/>
+          <w:szCs w:val="24"/>
+          <w:lang w:val="de-CH"/>
+        </w:rPr>
+        <w:t>.</w:t>
       </w:r>
     </w:p>
     <w:p>
@@ -2051,15 +2241,27 @@
           <w:lang w:val="de-CH"/>
         </w:rPr>
       </w:pPr>
-      <w:r>
-        <w:rPr>
-          <w:i w:val="0"/>
-          <w:iCs w:val="0"/>
-          <w:sz w:val="24"/>
-          <w:szCs w:val="24"/>
-          <w:lang w:val="de-CH"/>
-        </w:rPr>
-        <w:t>SignUp Button betätigen</w:t>
+      <w:proofErr w:type="spellStart"/>
+      <w:r>
+        <w:rPr>
+          <w:i w:val="0"/>
+          <w:iCs w:val="0"/>
+          <w:sz w:val="24"/>
+          <w:szCs w:val="24"/>
+          <w:lang w:val="de-CH"/>
+        </w:rPr>
+        <w:t>SignUp</w:t>
+      </w:r>
+      <w:proofErr w:type="spellEnd"/>
+      <w:r>
+        <w:rPr>
+          <w:i w:val="0"/>
+          <w:iCs w:val="0"/>
+          <w:sz w:val="24"/>
+          <w:szCs w:val="24"/>
+          <w:lang w:val="de-CH"/>
+        </w:rPr>
+        <w:t xml:space="preserve"> Button betätigen</w:t>
       </w:r>
     </w:p>
     <w:p>
@@ -2111,37 +2313,7 @@
           <w:szCs w:val="24"/>
           <w:lang w:val="de-CH"/>
         </w:rPr>
-        <w:t xml:space="preserve">Im </w:t>
-      </w:r>
-      <w:r>
-        <w:rPr>
-          <w:i w:val="0"/>
-          <w:iCs w:val="0"/>
-          <w:sz w:val="24"/>
-          <w:szCs w:val="24"/>
-          <w:lang w:val="de-CH"/>
-        </w:rPr>
-        <w:t>Password</w:t>
-      </w:r>
-      <w:r>
-        <w:rPr>
-          <w:i w:val="0"/>
-          <w:iCs w:val="0"/>
-          <w:sz w:val="24"/>
-          <w:szCs w:val="24"/>
-          <w:lang w:val="de-CH"/>
-        </w:rPr>
-        <w:t xml:space="preserve">-Feld komischer Syntax testen. </w:t>
-      </w:r>
-      <w:r>
-        <w:rPr>
-          <w:i w:val="0"/>
-          <w:iCs w:val="0"/>
-          <w:sz w:val="24"/>
-          <w:szCs w:val="24"/>
-          <w:lang w:val="de-CH"/>
-        </w:rPr>
-        <w:t>(a)</w:t>
+        <w:t>Im Password-Feld komischer Syntax testen. (a)</w:t>
       </w:r>
     </w:p>
     <w:p>
@@ -2219,8 +2391,21 @@
           <w:szCs w:val="28"/>
           <w:lang w:val="en-US"/>
         </w:rPr>
-        <w:t>View Test for Termine</w:t>
-      </w:r>
+        <w:t xml:space="preserve">View Test for </w:t>
+      </w:r>
+      <w:proofErr w:type="spellStart"/>
+      <w:r>
+        <w:rPr>
+          <w:i w:val="0"/>
+          <w:iCs w:val="0"/>
+          <w:color w:val="0070C0"/>
+          <w:sz w:val="28"/>
+          <w:szCs w:val="28"/>
+          <w:lang w:val="en-US"/>
+        </w:rPr>
+        <w:t>Termine</w:t>
+      </w:r>
+      <w:proofErr w:type="spellEnd"/>
     </w:p>
     <w:p>
       <w:pPr>
@@ -2241,17 +2426,7 @@
           <w:szCs w:val="24"/>
           <w:lang w:val="de-CH"/>
         </w:rPr>
-        <w:t xml:space="preserve">Das System wird geprüft, ob </w:t>
-      </w:r>
-      <w:r>
-        <w:rPr>
-          <w:i w:val="0"/>
-          <w:iCs w:val="0"/>
-          <w:sz w:val="24"/>
-          <w:szCs w:val="24"/>
-          <w:lang w:val="de-CH"/>
-        </w:rPr>
-        <w:t xml:space="preserve">man nur seine eigenen Termine sieht und nicht allenfalls noch Termine von anderen Usern. </w:t>
+        <w:t xml:space="preserve">Das System wird geprüft, ob man nur seine eigenen Termine sieht und nicht allenfalls noch Termine von anderen Usern. </w:t>
       </w:r>
     </w:p>
     <w:p>
@@ -2269,26 +2444,18 @@
           <w:lang w:val="de-CH"/>
         </w:rPr>
       </w:pPr>
-      <w:r>
-        <w:rPr>
-          <w:i w:val="0"/>
-          <w:iCs w:val="0"/>
-          <w:sz w:val="24"/>
-          <w:szCs w:val="24"/>
-          <w:lang w:val="de-CH"/>
-        </w:rPr>
-        <w:t>Sign</w:t>
-      </w:r>
-      <w:r>
-        <w:rPr>
-          <w:i w:val="0"/>
-          <w:iCs w:val="0"/>
-          <w:sz w:val="24"/>
-          <w:szCs w:val="24"/>
-          <w:lang w:val="de-CH"/>
-        </w:rPr>
-        <w:t>In</w:t>
-      </w:r>
+      <w:proofErr w:type="spellStart"/>
+      <w:r>
+        <w:rPr>
+          <w:i w:val="0"/>
+          <w:iCs w:val="0"/>
+          <w:sz w:val="24"/>
+          <w:szCs w:val="24"/>
+          <w:lang w:val="de-CH"/>
+        </w:rPr>
+        <w:t>SignIn</w:t>
+      </w:r>
+      <w:proofErr w:type="spellEnd"/>
       <w:r>
         <w:rPr>
           <w:i w:val="0"/>
@@ -2323,7 +2490,29 @@
           <w:szCs w:val="24"/>
           <w:lang w:val="de-CH"/>
         </w:rPr>
-        <w:t>Unter /Termine/new einen Termin erstellen</w:t>
+        <w:t>Unter /Termine/</w:t>
+      </w:r>
+      <w:proofErr w:type="spellStart"/>
+      <w:r>
+        <w:rPr>
+          <w:i w:val="0"/>
+          <w:iCs w:val="0"/>
+          <w:sz w:val="24"/>
+          <w:szCs w:val="24"/>
+          <w:lang w:val="de-CH"/>
+        </w:rPr>
+        <w:t>new</w:t>
+      </w:r>
+      <w:proofErr w:type="spellEnd"/>
+      <w:r>
+        <w:rPr>
+          <w:i w:val="0"/>
+          <w:iCs w:val="0"/>
+          <w:sz w:val="24"/>
+          <w:szCs w:val="24"/>
+          <w:lang w:val="de-CH"/>
+        </w:rPr>
+        <w:t xml:space="preserve"> einen Termin erstellen</w:t>
       </w:r>
     </w:p>
     <w:p>
@@ -2383,18 +2572,7 @@
           <w:szCs w:val="28"/>
           <w:lang w:val="de-CH"/>
         </w:rPr>
-        <w:t>Tests zu den</w:t>
-      </w:r>
-      <w:r>
-        <w:rPr>
-          <w:i w:val="0"/>
-          <w:iCs w:val="0"/>
-          <w:color w:val="0070C0"/>
-          <w:sz w:val="28"/>
-          <w:szCs w:val="28"/>
-          <w:lang w:val="de-CH"/>
-        </w:rPr>
-        <w:t xml:space="preserve"> nicht-</w:t>
+        <w:t>Tests zu den nicht-</w:t>
       </w:r>
       <w:r>
         <w:rPr>
@@ -2435,6 +2613,7 @@
           <w:lang w:val="en-US"/>
         </w:rPr>
       </w:pPr>
+      <w:proofErr w:type="spellStart"/>
       <w:r>
         <w:rPr>
           <w:i w:val="0"/>
@@ -2444,7 +2623,19 @@
           <w:szCs w:val="28"/>
           <w:lang w:val="en-US"/>
         </w:rPr>
-        <w:t>Termin Flooder Test</w:t>
+        <w:t>Termin</w:t>
+      </w:r>
+      <w:proofErr w:type="spellEnd"/>
+      <w:r>
+        <w:rPr>
+          <w:i w:val="0"/>
+          <w:iCs w:val="0"/>
+          <w:color w:val="0070C0"/>
+          <w:sz w:val="28"/>
+          <w:szCs w:val="28"/>
+          <w:lang w:val="en-US"/>
+        </w:rPr>
+        <w:t xml:space="preserve"> Flooder Test</w:t>
       </w:r>
     </w:p>
     <w:p>
@@ -2466,17 +2657,7 @@
           <w:szCs w:val="24"/>
           <w:lang w:val="de-CH"/>
         </w:rPr>
-        <w:t>Das System wird geprüft</w:t>
-      </w:r>
-      <w:r>
-        <w:rPr>
-          <w:i w:val="0"/>
-          <w:iCs w:val="0"/>
-          <w:sz w:val="24"/>
-          <w:szCs w:val="24"/>
-          <w:lang w:val="de-CH"/>
-        </w:rPr>
-        <w:t>, ob das System überlastet, wenn sehr viele Termine erstellt werden.</w:t>
+        <w:t>Das System wird geprüft, ob das System überlastet, wenn sehr viele Termine erstellt werden.</w:t>
       </w:r>
     </w:p>
     <w:p>
@@ -2512,7 +2693,29 @@
           <w:szCs w:val="24"/>
           <w:lang w:val="de-CH"/>
         </w:rPr>
-        <w:t>/Termine/new den Erstellen Knop</w:t>
+        <w:t>/Termine/</w:t>
+      </w:r>
+      <w:proofErr w:type="spellStart"/>
+      <w:r>
+        <w:rPr>
+          <w:i w:val="0"/>
+          <w:iCs w:val="0"/>
+          <w:sz w:val="24"/>
+          <w:szCs w:val="24"/>
+          <w:lang w:val="de-CH"/>
+        </w:rPr>
+        <w:t>new</w:t>
+      </w:r>
+      <w:proofErr w:type="spellEnd"/>
+      <w:r>
+        <w:rPr>
+          <w:i w:val="0"/>
+          <w:iCs w:val="0"/>
+          <w:sz w:val="24"/>
+          <w:szCs w:val="24"/>
+          <w:lang w:val="de-CH"/>
+        </w:rPr>
+        <w:t xml:space="preserve"> den Erstellen Knop</w:t>
       </w:r>
       <w:r>
         <w:rPr>
@@ -2583,27 +2786,39 @@
           <w:szCs w:val="24"/>
           <w:lang w:val="de-CH"/>
         </w:rPr>
-        <w:t xml:space="preserve">Das System wird geprüft, </w:t>
-      </w:r>
-      <w:r>
-        <w:rPr>
-          <w:i w:val="0"/>
-          <w:iCs w:val="0"/>
-          <w:sz w:val="24"/>
-          <w:szCs w:val="24"/>
-          <w:lang w:val="de-CH"/>
-        </w:rPr>
-        <w:t>ob das System nach längerer Nutzung den Geist aufgibt. Dies sollte nicht auftreten.</w:t>
-      </w:r>
-      <w:r>
-        <w:rPr>
-          <w:i w:val="0"/>
-          <w:iCs w:val="0"/>
-          <w:sz w:val="24"/>
-          <w:szCs w:val="24"/>
-          <w:lang w:val="de-CH"/>
-        </w:rPr>
-        <w:t xml:space="preserve"> (Sollte selbst erklärend sein)</w:t>
+        <w:t>Das System wird geprüft, ob das System nach längerer Nutzung den Geist aufgibt. Dies sollte nicht auftreten.</w:t>
+      </w:r>
+      <w:r>
+        <w:rPr>
+          <w:i w:val="0"/>
+          <w:iCs w:val="0"/>
+          <w:sz w:val="24"/>
+          <w:szCs w:val="24"/>
+          <w:lang w:val="de-CH"/>
+        </w:rPr>
+        <w:t xml:space="preserve"> (Sollte </w:t>
+      </w:r>
+      <w:proofErr w:type="gramStart"/>
+      <w:r>
+        <w:rPr>
+          <w:i w:val="0"/>
+          <w:iCs w:val="0"/>
+          <w:sz w:val="24"/>
+          <w:szCs w:val="24"/>
+          <w:lang w:val="de-CH"/>
+        </w:rPr>
+        <w:t>selbst erklärend</w:t>
+      </w:r>
+      <w:proofErr w:type="gramEnd"/>
+      <w:r>
+        <w:rPr>
+          <w:i w:val="0"/>
+          <w:iCs w:val="0"/>
+          <w:sz w:val="24"/>
+          <w:szCs w:val="24"/>
+          <w:lang w:val="de-CH"/>
+        </w:rPr>
+        <w:t xml:space="preserve"> sein)</w:t>
       </w:r>
     </w:p>
     <w:p>
@@ -2665,27 +2880,39 @@
           <w:szCs w:val="24"/>
           <w:lang w:val="de-CH"/>
         </w:rPr>
-        <w:t xml:space="preserve">Das System wird geprüft, </w:t>
-      </w:r>
-      <w:r>
-        <w:rPr>
-          <w:i w:val="0"/>
-          <w:iCs w:val="0"/>
-          <w:sz w:val="24"/>
-          <w:szCs w:val="24"/>
-          <w:lang w:val="de-CH"/>
-        </w:rPr>
-        <w:t xml:space="preserve">wie lange der JWA-Token gültig ist. Die Zeit sollte nicht über 10 Minuten liegen. </w:t>
-      </w:r>
-      <w:r>
-        <w:rPr>
-          <w:i w:val="0"/>
-          <w:iCs w:val="0"/>
-          <w:sz w:val="24"/>
-          <w:szCs w:val="24"/>
-          <w:lang w:val="de-CH"/>
-        </w:rPr>
-        <w:t>(Sollte selbst erklärend sein)</w:t>
+        <w:t xml:space="preserve">Das System wird geprüft, wie lange der JWA-Token gültig ist. Die Zeit sollte nicht über 10 Minuten liegen. </w:t>
+      </w:r>
+      <w:r>
+        <w:rPr>
+          <w:i w:val="0"/>
+          <w:iCs w:val="0"/>
+          <w:sz w:val="24"/>
+          <w:szCs w:val="24"/>
+          <w:lang w:val="de-CH"/>
+        </w:rPr>
+        <w:t xml:space="preserve">(Sollte </w:t>
+      </w:r>
+      <w:proofErr w:type="gramStart"/>
+      <w:r>
+        <w:rPr>
+          <w:i w:val="0"/>
+          <w:iCs w:val="0"/>
+          <w:sz w:val="24"/>
+          <w:szCs w:val="24"/>
+          <w:lang w:val="de-CH"/>
+        </w:rPr>
+        <w:t>selbst erklärend</w:t>
+      </w:r>
+      <w:proofErr w:type="gramEnd"/>
+      <w:r>
+        <w:rPr>
+          <w:i w:val="0"/>
+          <w:iCs w:val="0"/>
+          <w:sz w:val="24"/>
+          <w:szCs w:val="24"/>
+          <w:lang w:val="de-CH"/>
+        </w:rPr>
+        <w:t xml:space="preserve"> sein)</w:t>
       </w:r>
     </w:p>
     <w:p>
@@ -2700,8 +2927,94 @@
         </w:rPr>
       </w:pPr>
     </w:p>
+    <w:p>
+      <w:pPr>
+        <w:rPr>
+          <w:i w:val="0"/>
+          <w:iCs w:val="0"/>
+          <w:color w:val="0070C0"/>
+          <w:sz w:val="28"/>
+          <w:szCs w:val="28"/>
+          <w:lang w:val="de-CH"/>
+        </w:rPr>
+      </w:pPr>
+      <w:r>
+        <w:rPr>
+          <w:i w:val="0"/>
+          <w:iCs w:val="0"/>
+          <w:color w:val="0070C0"/>
+          <w:sz w:val="28"/>
+          <w:szCs w:val="28"/>
+          <w:lang w:val="de-CH"/>
+        </w:rPr>
+        <w:t xml:space="preserve">Persona: </w:t>
+      </w:r>
+    </w:p>
+    <w:p>
+      <w:pPr>
+        <w:pStyle w:val="ListParagraph"/>
+        <w:rPr>
+          <w:i w:val="0"/>
+          <w:iCs w:val="0"/>
+          <w:sz w:val="24"/>
+          <w:szCs w:val="24"/>
+          <w:lang w:val="de-CH"/>
+        </w:rPr>
+      </w:pPr>
+      <w:r>
+        <w:rPr>
+          <w:i w:val="0"/>
+          <w:iCs w:val="0"/>
+          <w:noProof/>
+          <w:sz w:val="24"/>
+          <w:szCs w:val="24"/>
+          <w:lang w:val="de-CH"/>
+        </w:rPr>
+        <w:drawing>
+          <wp:inline distT="0" distB="0" distL="0" distR="0" wp14:anchorId="487E421F" wp14:editId="3F91B028">
+            <wp:extent cx="5731510" cy="3877310"/>
+            <wp:effectExtent l="0" t="0" r="0" b="0"/>
+            <wp:docPr id="3" name="Picture 3" descr="Graphical user interface, text, application, email&#10;&#10;Description automatically generated"/>
+            <wp:cNvGraphicFramePr>
+              <a:graphicFrameLocks xmlns:a="http://schemas.openxmlformats.org/drawingml/2006/main" noChangeAspect="1"/>
+            </wp:cNvGraphicFramePr>
+            <a:graphic xmlns:a="http://schemas.openxmlformats.org/drawingml/2006/main">
+              <a:graphicData uri="http://schemas.openxmlformats.org/drawingml/2006/picture">
+                <pic:pic xmlns:pic="http://schemas.openxmlformats.org/drawingml/2006/picture">
+                  <pic:nvPicPr>
+                    <pic:cNvPr id="3" name="Picture 3" descr="Graphical user interface, text, application, email&#10;&#10;Description automatically generated"/>
+                    <pic:cNvPicPr/>
+                  </pic:nvPicPr>
+                  <pic:blipFill>
+                    <a:blip r:embed="rId18" cstate="print">
+                      <a:extLst>
+                        <a:ext uri="{28A0092B-C50C-407E-A947-70E740481C1C}">
+                          <a14:useLocalDpi xmlns:a14="http://schemas.microsoft.com/office/drawing/2010/main" val="0"/>
+                        </a:ext>
+                      </a:extLst>
+                    </a:blip>
+                    <a:stretch>
+                      <a:fillRect/>
+                    </a:stretch>
+                  </pic:blipFill>
+                  <pic:spPr>
+                    <a:xfrm>
+                      <a:off x="0" y="0"/>
+                      <a:ext cx="5731510" cy="3877310"/>
+                    </a:xfrm>
+                    <a:prstGeom prst="rect">
+                      <a:avLst/>
+                    </a:prstGeom>
+                  </pic:spPr>
+                </pic:pic>
+              </a:graphicData>
+            </a:graphic>
+          </wp:inline>
+        </w:drawing>
+      </w:r>
+    </w:p>
     <w:sectPr>
-      <w:headerReference w:type="default" r:id="rId18"/>
+      <w:headerReference w:type="default" r:id="rId19"/>
       <w:pgSz w:w="11906" w:h="16838"/>
       <w:pgMar w:top="1440" w:right="1440" w:bottom="1440" w:left="1440" w:header="708" w:footer="708" w:gutter="0"/>
       <w:cols w:space="708"/>
@@ -2780,8 +3093,16 @@
       <w:rPr>
         <w:lang w:val="de-CH"/>
       </w:rPr>
-      <w:t>Alessio Carcavallo</w:t>
+      <w:t xml:space="preserve">Alessio </w:t>
     </w:r>
+    <w:proofErr w:type="spellStart"/>
+    <w:r>
+      <w:rPr>
+        <w:lang w:val="de-CH"/>
+      </w:rPr>
+      <w:t>Carcavallo</w:t>
+    </w:r>
+    <w:proofErr w:type="spellEnd"/>
   </w:p>
   <w:p>
     <w:pPr>

</xml_diff>

<commit_message>
feat: github link and log added
</commit_message>
<xml_diff>
--- a/Docs/M223 Bank Manager.docx
+++ b/Docs/M223 Bank Manager.docx
@@ -2956,6 +2956,7 @@
         <w:rPr>
           <w:i w:val="0"/>
           <w:iCs w:val="0"/>
+          <w:noProof/>
           <w:sz w:val="24"/>
           <w:szCs w:val="24"/>
           <w:lang w:val="de-CH"/>
@@ -3012,6 +3013,167 @@
           </wp:inline>
         </w:drawing>
       </w:r>
+    </w:p>
+    <w:p>
+      <w:pPr>
+        <w:rPr>
+          <w:lang w:val="de-CH"/>
+        </w:rPr>
+      </w:pPr>
+    </w:p>
+    <w:p>
+      <w:pPr>
+        <w:rPr>
+          <w:i w:val="0"/>
+          <w:iCs w:val="0"/>
+          <w:color w:val="0070C0"/>
+          <w:sz w:val="28"/>
+          <w:szCs w:val="28"/>
+          <w:lang w:val="en-US"/>
+        </w:rPr>
+      </w:pPr>
+      <w:proofErr w:type="spellStart"/>
+      <w:r>
+        <w:rPr>
+          <w:i w:val="0"/>
+          <w:iCs w:val="0"/>
+          <w:color w:val="0070C0"/>
+          <w:sz w:val="28"/>
+          <w:szCs w:val="28"/>
+          <w:lang w:val="en-US"/>
+        </w:rPr>
+        <w:t>Github</w:t>
+      </w:r>
+      <w:proofErr w:type="spellEnd"/>
+      <w:r>
+        <w:rPr>
+          <w:i w:val="0"/>
+          <w:iCs w:val="0"/>
+          <w:color w:val="0070C0"/>
+          <w:sz w:val="28"/>
+          <w:szCs w:val="28"/>
+          <w:lang w:val="en-US"/>
+        </w:rPr>
+        <w:t>:</w:t>
+      </w:r>
+      <w:r>
+        <w:rPr>
+          <w:i w:val="0"/>
+          <w:iCs w:val="0"/>
+          <w:color w:val="0070C0"/>
+          <w:sz w:val="28"/>
+          <w:szCs w:val="28"/>
+          <w:lang w:val="en-US"/>
+        </w:rPr>
+        <w:t xml:space="preserve"> </w:t>
+      </w:r>
+      <w:r>
+        <w:rPr>
+          <w:i w:val="0"/>
+          <w:iCs w:val="0"/>
+          <w:color w:val="0070C0"/>
+          <w:sz w:val="28"/>
+          <w:szCs w:val="28"/>
+          <w:lang w:val="en-US"/>
+        </w:rPr>
+        <w:t xml:space="preserve">https://github.com/antar/M223 </w:t>
+      </w:r>
+    </w:p>
+    <w:p>
+      <w:pPr>
+        <w:rPr>
+          <w:i w:val="0"/>
+          <w:iCs w:val="0"/>
+          <w:color w:val="0070C0"/>
+          <w:sz w:val="28"/>
+          <w:szCs w:val="28"/>
+          <w:lang w:val="en-US"/>
+        </w:rPr>
+      </w:pPr>
+      <w:r>
+        <w:rPr>
+          <w:i w:val="0"/>
+          <w:iCs w:val="0"/>
+          <w:color w:val="0070C0"/>
+          <w:sz w:val="28"/>
+          <w:szCs w:val="28"/>
+          <w:lang w:val="en-US"/>
+        </w:rPr>
+        <w:t>Git Log: at "/M223/Docs/"</w:t>
+      </w:r>
+      <w:r>
+        <w:rPr>
+          <w:i w:val="0"/>
+          <w:iCs w:val="0"/>
+          <w:color w:val="0070C0"/>
+          <w:sz w:val="28"/>
+          <w:szCs w:val="28"/>
+          <w:lang w:val="en-US"/>
+        </w:rPr>
+        <w:tab/>
+      </w:r>
+    </w:p>
+    <w:p>
+      <w:pPr>
+        <w:rPr>
+          <w:i w:val="0"/>
+          <w:iCs w:val="0"/>
+          <w:color w:val="0070C0"/>
+          <w:sz w:val="28"/>
+          <w:szCs w:val="28"/>
+          <w:lang w:val="en-US"/>
+        </w:rPr>
+      </w:pPr>
+    </w:p>
+    <w:p>
+      <w:pPr>
+        <w:rPr>
+          <w:i w:val="0"/>
+          <w:iCs w:val="0"/>
+          <w:lang w:val="en-US"/>
+        </w:rPr>
+      </w:pPr>
+    </w:p>
+    <w:p>
+      <w:pPr>
+        <w:rPr>
+          <w:lang w:val="en-US"/>
+        </w:rPr>
+      </w:pPr>
+    </w:p>
+    <w:p>
+      <w:pPr>
+        <w:tabs>
+          <w:tab w:val="left" w:pos="1975"/>
+        </w:tabs>
+        <w:rPr>
+          <w:i w:val="0"/>
+          <w:iCs w:val="0"/>
+          <w:noProof/>
+          <w:sz w:val="24"/>
+          <w:szCs w:val="24"/>
+          <w:lang w:val="en-US"/>
+        </w:rPr>
+      </w:pPr>
+      <w:r>
+        <w:rPr>
+          <w:i w:val="0"/>
+          <w:iCs w:val="0"/>
+          <w:noProof/>
+          <w:sz w:val="24"/>
+          <w:szCs w:val="24"/>
+          <w:lang w:val="en-US"/>
+        </w:rPr>
+        <w:lastRenderedPageBreak/>
+        <w:tab/>
+      </w:r>
+    </w:p>
+    <w:p>
+      <w:pPr>
+        <w:rPr>
+          <w:lang w:val="en-US"/>
+        </w:rPr>
+      </w:pPr>
     </w:p>
     <w:sectPr>
       <w:headerReference w:type="default" r:id="rId19"/>
@@ -4831,7 +4993,7 @@
   <w:style w:type="paragraph" w:default="1" w:styleId="Normal">
     <w:name w:val="Normal"/>
     <w:qFormat/>
-    <w:rsid w:val="00C74705"/>
+    <w:rsid w:val="00573D4B"/>
     <w:rPr>
       <w:i/>
       <w:iCs/>

</xml_diff>